<commit_message>
result after filtering out short papers
</commit_message>
<xml_diff>
--- a/evaluation_result.docx
+++ b/evaluation_result.docx
@@ -491,13 +491,7 @@
               <w:rPr>
                 <w:lang w:eastAsia="zh-CN" w:bidi="ar-SA"/>
               </w:rPr>
-              <w:t xml:space="preserve">NU_SVC POLY </w:t>
-            </w:r>
-            <w:r>
-              <w:rPr>
-                <w:lang w:eastAsia="zh-CN" w:bidi="ar-SA"/>
-              </w:rPr>
-              <w:t>NU=0.5</w:t>
+              <w:t>NU_SVC POLY NU=0.5</w:t>
             </w:r>
           </w:p>
         </w:tc>
@@ -687,13 +681,7 @@
               <w:rPr>
                 <w:lang w:eastAsia="zh-CN" w:bidi="ar-SA"/>
               </w:rPr>
-              <w:t xml:space="preserve">NU_SVC RBF </w:t>
-            </w:r>
-            <w:r>
-              <w:rPr>
-                <w:lang w:eastAsia="zh-CN" w:bidi="ar-SA"/>
-              </w:rPr>
-              <w:t>NU=0.5</w:t>
+              <w:t>NU_SVC RBF NU=0.5</w:t>
             </w:r>
           </w:p>
         </w:tc>
@@ -788,13 +776,7 @@
               <w:rPr>
                 <w:lang w:eastAsia="zh-CN" w:bidi="ar-SA"/>
               </w:rPr>
-              <w:t xml:space="preserve">NU_SVC RBF </w:t>
-            </w:r>
-            <w:r>
-              <w:rPr>
-                <w:lang w:eastAsia="zh-CN" w:bidi="ar-SA"/>
-              </w:rPr>
-              <w:t>NU=0.5</w:t>
+              <w:t>NU_SVC RBF NU=0.5</w:t>
             </w:r>
           </w:p>
         </w:tc>
@@ -889,13 +871,7 @@
               <w:rPr>
                 <w:lang w:eastAsia="zh-CN" w:bidi="ar-SA"/>
               </w:rPr>
-              <w:t xml:space="preserve">NU_SVC RBF </w:t>
-            </w:r>
-            <w:r>
-              <w:rPr>
-                <w:lang w:eastAsia="zh-CN" w:bidi="ar-SA"/>
-              </w:rPr>
-              <w:t>NU=0.5</w:t>
+              <w:t>NU_SVC RBF NU=0.5</w:t>
             </w:r>
           </w:p>
         </w:tc>
@@ -990,13 +966,7 @@
               <w:rPr>
                 <w:lang w:eastAsia="zh-CN" w:bidi="ar-SA"/>
               </w:rPr>
-              <w:t xml:space="preserve">NU_SVC POLY </w:t>
-            </w:r>
-            <w:r>
-              <w:rPr>
-                <w:lang w:eastAsia="zh-CN" w:bidi="ar-SA"/>
-              </w:rPr>
-              <w:t>NU=0.5</w:t>
+              <w:t>NU_SVC POLY NU=0.5</w:t>
             </w:r>
           </w:p>
         </w:tc>
@@ -1091,13 +1061,7 @@
               <w:rPr>
                 <w:lang w:eastAsia="zh-CN" w:bidi="ar-SA"/>
               </w:rPr>
-              <w:t xml:space="preserve">NU_SVC POLY  </w:t>
-            </w:r>
-            <w:r>
-              <w:rPr>
-                <w:lang w:eastAsia="zh-CN" w:bidi="ar-SA"/>
-              </w:rPr>
-              <w:t>NU=0.5</w:t>
+              <w:t>NU_SVC POLY  NU=0.5</w:t>
             </w:r>
           </w:p>
         </w:tc>
@@ -1608,8 +1572,6 @@
               </w:rPr>
               <w:t>9</w:t>
             </w:r>
-            <w:bookmarkStart w:id="0" w:name="_GoBack"/>
-            <w:bookmarkEnd w:id="0"/>
           </w:p>
         </w:tc>
         <w:tc>
@@ -1830,13 +1792,7 @@
               <w:rPr>
                 <w:lang w:eastAsia="zh-CN" w:bidi="ar-SA"/>
               </w:rPr>
-              <w:t xml:space="preserve">NU_SVC POLY  </w:t>
-            </w:r>
-            <w:r>
-              <w:rPr>
-                <w:lang w:eastAsia="zh-CN" w:bidi="ar-SA"/>
-              </w:rPr>
-              <w:t>NU=0.5</w:t>
+              <w:t>NU_SVC POLY  NU=0.5</w:t>
             </w:r>
           </w:p>
         </w:tc>
@@ -1944,13 +1900,7 @@
               <w:rPr>
                 <w:lang w:eastAsia="zh-CN" w:bidi="ar-SA"/>
               </w:rPr>
-              <w:t xml:space="preserve">NU_SVC RBF </w:t>
-            </w:r>
-            <w:r>
-              <w:rPr>
-                <w:lang w:eastAsia="zh-CN" w:bidi="ar-SA"/>
-              </w:rPr>
-              <w:t>NU=0.5</w:t>
+              <w:t>NU_SVC RBF NU=0.5</w:t>
             </w:r>
           </w:p>
         </w:tc>
@@ -2074,6 +2024,2788 @@
         </w:tc>
       </w:tr>
     </w:tbl>
+    <w:p/>
+    <w:p/>
+    <w:p>
+      <w:pPr>
+        <w:rPr>
+          <w:color w:val="FF0000"/>
+          <w:sz w:val="52"/>
+          <w:szCs w:val="52"/>
+        </w:rPr>
+      </w:pPr>
+      <w:r>
+        <w:rPr>
+          <w:color w:val="FF0000"/>
+          <w:sz w:val="52"/>
+          <w:szCs w:val="52"/>
+        </w:rPr>
+        <w:t>After f</w:t>
+      </w:r>
+      <w:r>
+        <w:rPr>
+          <w:color w:val="FF0000"/>
+          <w:sz w:val="52"/>
+          <w:szCs w:val="52"/>
+        </w:rPr>
+        <w:t>iltered out short papers</w:t>
+      </w:r>
+      <w:r>
+        <w:rPr>
+          <w:color w:val="FF0000"/>
+          <w:sz w:val="52"/>
+          <w:szCs w:val="52"/>
+        </w:rPr>
+        <w:t>:</w:t>
+      </w:r>
+    </w:p>
+    <w:tbl>
+      <w:tblPr>
+        <w:tblStyle w:val="TableGrid"/>
+        <w:tblpPr w:leftFromText="180" w:rightFromText="180" w:vertAnchor="text" w:horzAnchor="page" w:tblpX="1729" w:tblpY="541"/>
+        <w:tblW w:w="9918" w:type="dxa"/>
+        <w:tblLook w:val="04A0" w:firstRow="1" w:lastRow="0" w:firstColumn="1" w:lastColumn="0" w:noHBand="0" w:noVBand="1"/>
+      </w:tblPr>
+      <w:tblGrid>
+        <w:gridCol w:w="1860"/>
+        <w:gridCol w:w="1883"/>
+        <w:gridCol w:w="1777"/>
+        <w:gridCol w:w="1754"/>
+        <w:gridCol w:w="2644"/>
+      </w:tblGrid>
+      <w:tr>
+        <w:tc>
+          <w:tcPr>
+            <w:tcW w:w="1860" w:type="dxa"/>
+          </w:tcPr>
+          <w:p>
+            <w:pPr>
+              <w:jc w:val="center"/>
+              <w:rPr>
+                <w:b/>
+                <w:lang w:eastAsia="zh-CN" w:bidi="ar-SA"/>
+              </w:rPr>
+            </w:pPr>
+          </w:p>
+        </w:tc>
+        <w:tc>
+          <w:tcPr>
+            <w:tcW w:w="1883" w:type="dxa"/>
+          </w:tcPr>
+          <w:p>
+            <w:pPr>
+              <w:jc w:val="center"/>
+              <w:rPr>
+                <w:b/>
+                <w:lang w:eastAsia="zh-CN" w:bidi="ar-SA"/>
+              </w:rPr>
+            </w:pPr>
+            <w:r>
+              <w:rPr>
+                <w:b/>
+                <w:lang w:eastAsia="zh-CN" w:bidi="ar-SA"/>
+              </w:rPr>
+              <w:t>Precision</w:t>
+            </w:r>
+          </w:p>
+        </w:tc>
+        <w:tc>
+          <w:tcPr>
+            <w:tcW w:w="1777" w:type="dxa"/>
+          </w:tcPr>
+          <w:p>
+            <w:pPr>
+              <w:jc w:val="center"/>
+              <w:rPr>
+                <w:b/>
+                <w:lang w:eastAsia="zh-CN" w:bidi="ar-SA"/>
+              </w:rPr>
+            </w:pPr>
+            <w:r>
+              <w:rPr>
+                <w:b/>
+                <w:lang w:eastAsia="zh-CN" w:bidi="ar-SA"/>
+              </w:rPr>
+              <w:t>Recall</w:t>
+            </w:r>
+          </w:p>
+        </w:tc>
+        <w:tc>
+          <w:tcPr>
+            <w:tcW w:w="1754" w:type="dxa"/>
+          </w:tcPr>
+          <w:p>
+            <w:pPr>
+              <w:jc w:val="center"/>
+              <w:rPr>
+                <w:b/>
+                <w:lang w:eastAsia="zh-CN" w:bidi="ar-SA"/>
+              </w:rPr>
+            </w:pPr>
+            <w:r>
+              <w:rPr>
+                <w:b/>
+                <w:lang w:eastAsia="zh-CN" w:bidi="ar-SA"/>
+              </w:rPr>
+              <w:t>F-score</w:t>
+            </w:r>
+          </w:p>
+        </w:tc>
+        <w:tc>
+          <w:tcPr>
+            <w:tcW w:w="2644" w:type="dxa"/>
+          </w:tcPr>
+          <w:p>
+            <w:pPr>
+              <w:jc w:val="center"/>
+              <w:rPr>
+                <w:b/>
+                <w:lang w:eastAsia="zh-CN" w:bidi="ar-SA"/>
+              </w:rPr>
+            </w:pPr>
+            <w:r>
+              <w:rPr>
+                <w:b/>
+                <w:lang w:eastAsia="zh-CN" w:bidi="ar-SA"/>
+              </w:rPr>
+              <w:t>SVM-Par</w:t>
+            </w:r>
+          </w:p>
+        </w:tc>
+      </w:tr>
+      <w:tr>
+        <w:tc>
+          <w:tcPr>
+            <w:tcW w:w="1860" w:type="dxa"/>
+          </w:tcPr>
+          <w:p>
+            <w:pPr>
+              <w:rPr>
+                <w:lang w:eastAsia="zh-CN" w:bidi="ar-SA"/>
+              </w:rPr>
+            </w:pPr>
+            <w:r>
+              <w:rPr>
+                <w:lang w:eastAsia="zh-CN" w:bidi="ar-SA"/>
+              </w:rPr>
+              <w:t>#Pictures</w:t>
+            </w:r>
+          </w:p>
+        </w:tc>
+        <w:tc>
+          <w:tcPr>
+            <w:tcW w:w="1883" w:type="dxa"/>
+          </w:tcPr>
+          <w:p>
+            <w:pPr>
+              <w:jc w:val="center"/>
+              <w:rPr>
+                <w:lang w:eastAsia="zh-CN" w:bidi="ar-SA"/>
+              </w:rPr>
+            </w:pPr>
+            <w:r>
+              <w:rPr>
+                <w:lang w:eastAsia="zh-CN" w:bidi="ar-SA"/>
+              </w:rPr>
+              <w:t>63.3</w:t>
+            </w:r>
+          </w:p>
+        </w:tc>
+        <w:tc>
+          <w:tcPr>
+            <w:tcW w:w="1777" w:type="dxa"/>
+          </w:tcPr>
+          <w:p>
+            <w:pPr>
+              <w:jc w:val="center"/>
+              <w:rPr>
+                <w:lang w:eastAsia="zh-CN" w:bidi="ar-SA"/>
+              </w:rPr>
+            </w:pPr>
+            <w:r>
+              <w:rPr>
+                <w:lang w:eastAsia="zh-CN" w:bidi="ar-SA"/>
+              </w:rPr>
+              <w:t>68.5</w:t>
+            </w:r>
+          </w:p>
+        </w:tc>
+        <w:tc>
+          <w:tcPr>
+            <w:tcW w:w="1754" w:type="dxa"/>
+          </w:tcPr>
+          <w:p>
+            <w:pPr>
+              <w:jc w:val="center"/>
+              <w:rPr>
+                <w:lang w:eastAsia="zh-CN" w:bidi="ar-SA"/>
+              </w:rPr>
+            </w:pPr>
+            <w:r>
+              <w:rPr>
+                <w:lang w:eastAsia="zh-CN" w:bidi="ar-SA"/>
+              </w:rPr>
+              <w:t>65.8</w:t>
+            </w:r>
+          </w:p>
+        </w:tc>
+        <w:tc>
+          <w:tcPr>
+            <w:tcW w:w="2644" w:type="dxa"/>
+          </w:tcPr>
+          <w:p>
+            <w:pPr>
+              <w:rPr>
+                <w:lang w:eastAsia="zh-CN" w:bidi="ar-SA"/>
+              </w:rPr>
+            </w:pPr>
+            <w:r>
+              <w:rPr>
+                <w:lang w:eastAsia="zh-CN" w:bidi="ar-SA"/>
+              </w:rPr>
+              <w:t>NU_SVC RBF NU=0.8</w:t>
+            </w:r>
+          </w:p>
+        </w:tc>
+      </w:tr>
+      <w:tr>
+        <w:tc>
+          <w:tcPr>
+            <w:tcW w:w="1860" w:type="dxa"/>
+          </w:tcPr>
+          <w:p>
+            <w:pPr>
+              <w:rPr>
+                <w:lang w:eastAsia="zh-CN" w:bidi="ar-SA"/>
+              </w:rPr>
+            </w:pPr>
+            <w:r>
+              <w:rPr>
+                <w:lang w:eastAsia="zh-CN" w:bidi="ar-SA"/>
+              </w:rPr>
+              <w:t>#Formulas</w:t>
+            </w:r>
+          </w:p>
+        </w:tc>
+        <w:tc>
+          <w:tcPr>
+            <w:tcW w:w="1883" w:type="dxa"/>
+          </w:tcPr>
+          <w:p>
+            <w:pPr>
+              <w:jc w:val="center"/>
+              <w:rPr>
+                <w:lang w:eastAsia="zh-CN" w:bidi="ar-SA"/>
+              </w:rPr>
+            </w:pPr>
+            <w:r>
+              <w:rPr>
+                <w:lang w:eastAsia="zh-CN" w:bidi="ar-SA"/>
+              </w:rPr>
+              <w:t>74.</w:t>
+            </w:r>
+            <w:r>
+              <w:rPr>
+                <w:lang w:eastAsia="zh-CN" w:bidi="ar-SA"/>
+              </w:rPr>
+              <w:t>5</w:t>
+            </w:r>
+          </w:p>
+        </w:tc>
+        <w:tc>
+          <w:tcPr>
+            <w:tcW w:w="1777" w:type="dxa"/>
+          </w:tcPr>
+          <w:p>
+            <w:pPr>
+              <w:jc w:val="center"/>
+              <w:rPr>
+                <w:lang w:eastAsia="zh-CN" w:bidi="ar-SA"/>
+              </w:rPr>
+            </w:pPr>
+            <w:r>
+              <w:rPr>
+                <w:lang w:eastAsia="zh-CN" w:bidi="ar-SA"/>
+              </w:rPr>
+              <w:t>68.5</w:t>
+            </w:r>
+          </w:p>
+        </w:tc>
+        <w:tc>
+          <w:tcPr>
+            <w:tcW w:w="1754" w:type="dxa"/>
+          </w:tcPr>
+          <w:p>
+            <w:pPr>
+              <w:jc w:val="center"/>
+              <w:rPr>
+                <w:lang w:eastAsia="zh-CN" w:bidi="ar-SA"/>
+              </w:rPr>
+            </w:pPr>
+            <w:r>
+              <w:rPr>
+                <w:lang w:eastAsia="zh-CN" w:bidi="ar-SA"/>
+              </w:rPr>
+              <w:t>71.4</w:t>
+            </w:r>
+          </w:p>
+        </w:tc>
+        <w:tc>
+          <w:tcPr>
+            <w:tcW w:w="2644" w:type="dxa"/>
+          </w:tcPr>
+          <w:p>
+            <w:pPr>
+              <w:rPr>
+                <w:lang w:eastAsia="zh-CN" w:bidi="ar-SA"/>
+              </w:rPr>
+            </w:pPr>
+            <w:r>
+              <w:rPr>
+                <w:lang w:eastAsia="zh-CN" w:bidi="ar-SA"/>
+              </w:rPr>
+              <w:t>NU_SVC RBF NU=0.8</w:t>
+            </w:r>
+          </w:p>
+        </w:tc>
+      </w:tr>
+      <w:tr>
+        <w:tc>
+          <w:tcPr>
+            <w:tcW w:w="1860" w:type="dxa"/>
+          </w:tcPr>
+          <w:p>
+            <w:pPr>
+              <w:rPr>
+                <w:lang w:eastAsia="zh-CN" w:bidi="ar-SA"/>
+              </w:rPr>
+            </w:pPr>
+            <w:r>
+              <w:rPr>
+                <w:lang w:eastAsia="zh-CN" w:bidi="ar-SA"/>
+              </w:rPr>
+              <w:t>#Tables</w:t>
+            </w:r>
+          </w:p>
+        </w:tc>
+        <w:tc>
+          <w:tcPr>
+            <w:tcW w:w="1883" w:type="dxa"/>
+          </w:tcPr>
+          <w:p>
+            <w:pPr>
+              <w:jc w:val="center"/>
+              <w:rPr>
+                <w:lang w:eastAsia="zh-CN" w:bidi="ar-SA"/>
+              </w:rPr>
+            </w:pPr>
+            <w:r>
+              <w:rPr>
+                <w:lang w:eastAsia="zh-CN" w:bidi="ar-SA"/>
+              </w:rPr>
+              <w:t>70.0</w:t>
+            </w:r>
+          </w:p>
+        </w:tc>
+        <w:tc>
+          <w:tcPr>
+            <w:tcW w:w="1777" w:type="dxa"/>
+          </w:tcPr>
+          <w:p>
+            <w:pPr>
+              <w:jc w:val="center"/>
+              <w:rPr>
+                <w:lang w:eastAsia="zh-CN" w:bidi="ar-SA"/>
+              </w:rPr>
+            </w:pPr>
+            <w:r>
+              <w:rPr>
+                <w:lang w:eastAsia="zh-CN" w:bidi="ar-SA"/>
+              </w:rPr>
+              <w:t>80.2</w:t>
+            </w:r>
+          </w:p>
+        </w:tc>
+        <w:tc>
+          <w:tcPr>
+            <w:tcW w:w="1754" w:type="dxa"/>
+          </w:tcPr>
+          <w:p>
+            <w:pPr>
+              <w:jc w:val="center"/>
+              <w:rPr>
+                <w:lang w:eastAsia="zh-CN" w:bidi="ar-SA"/>
+              </w:rPr>
+            </w:pPr>
+            <w:r>
+              <w:rPr>
+                <w:lang w:eastAsia="zh-CN" w:bidi="ar-SA"/>
+              </w:rPr>
+              <w:t>74.8</w:t>
+            </w:r>
+          </w:p>
+        </w:tc>
+        <w:tc>
+          <w:tcPr>
+            <w:tcW w:w="2644" w:type="dxa"/>
+          </w:tcPr>
+          <w:p>
+            <w:pPr>
+              <w:rPr>
+                <w:lang w:eastAsia="zh-CN" w:bidi="ar-SA"/>
+              </w:rPr>
+            </w:pPr>
+            <w:r>
+              <w:rPr>
+                <w:lang w:eastAsia="zh-CN" w:bidi="ar-SA"/>
+              </w:rPr>
+              <w:t>NU_SVC RBF NU=0.8</w:t>
+            </w:r>
+          </w:p>
+        </w:tc>
+      </w:tr>
+      <w:tr>
+        <w:tc>
+          <w:tcPr>
+            <w:tcW w:w="1860" w:type="dxa"/>
+          </w:tcPr>
+          <w:p>
+            <w:pPr>
+              <w:rPr>
+                <w:lang w:eastAsia="zh-CN" w:bidi="ar-SA"/>
+              </w:rPr>
+            </w:pPr>
+            <w:r>
+              <w:rPr>
+                <w:lang w:eastAsia="zh-CN" w:bidi="ar-SA"/>
+              </w:rPr>
+              <w:t>Metadata</w:t>
+            </w:r>
+          </w:p>
+        </w:tc>
+        <w:tc>
+          <w:tcPr>
+            <w:tcW w:w="1883" w:type="dxa"/>
+          </w:tcPr>
+          <w:p>
+            <w:pPr>
+              <w:jc w:val="center"/>
+              <w:rPr>
+                <w:lang w:eastAsia="zh-CN" w:bidi="ar-SA"/>
+              </w:rPr>
+            </w:pPr>
+            <w:r>
+              <w:rPr>
+                <w:lang w:eastAsia="zh-CN" w:bidi="ar-SA"/>
+              </w:rPr>
+              <w:t>74.8</w:t>
+            </w:r>
+          </w:p>
+        </w:tc>
+        <w:tc>
+          <w:tcPr>
+            <w:tcW w:w="1777" w:type="dxa"/>
+          </w:tcPr>
+          <w:p>
+            <w:pPr>
+              <w:jc w:val="center"/>
+              <w:rPr>
+                <w:lang w:eastAsia="zh-CN" w:bidi="ar-SA"/>
+              </w:rPr>
+            </w:pPr>
+            <w:r>
+              <w:rPr>
+                <w:lang w:eastAsia="zh-CN" w:bidi="ar-SA"/>
+              </w:rPr>
+              <w:t>82.9</w:t>
+            </w:r>
+          </w:p>
+        </w:tc>
+        <w:tc>
+          <w:tcPr>
+            <w:tcW w:w="1754" w:type="dxa"/>
+          </w:tcPr>
+          <w:p>
+            <w:pPr>
+              <w:jc w:val="center"/>
+              <w:rPr>
+                <w:lang w:eastAsia="zh-CN" w:bidi="ar-SA"/>
+              </w:rPr>
+            </w:pPr>
+            <w:r>
+              <w:rPr>
+                <w:lang w:eastAsia="zh-CN" w:bidi="ar-SA"/>
+              </w:rPr>
+              <w:t>78.6</w:t>
+            </w:r>
+          </w:p>
+        </w:tc>
+        <w:tc>
+          <w:tcPr>
+            <w:tcW w:w="2644" w:type="dxa"/>
+          </w:tcPr>
+          <w:p>
+            <w:pPr>
+              <w:rPr>
+                <w:lang w:eastAsia="zh-CN" w:bidi="ar-SA"/>
+              </w:rPr>
+            </w:pPr>
+            <w:r>
+              <w:rPr>
+                <w:lang w:eastAsia="zh-CN" w:bidi="ar-SA"/>
+              </w:rPr>
+              <w:t>NU_SVC POLY NU=0.</w:t>
+            </w:r>
+            <w:r>
+              <w:rPr>
+                <w:lang w:eastAsia="zh-CN" w:bidi="ar-SA"/>
+              </w:rPr>
+              <w:t>8</w:t>
+            </w:r>
+          </w:p>
+        </w:tc>
+      </w:tr>
+      <w:tr>
+        <w:tc>
+          <w:tcPr>
+            <w:tcW w:w="1860" w:type="dxa"/>
+          </w:tcPr>
+          <w:p>
+            <w:pPr>
+              <w:rPr>
+                <w:lang w:eastAsia="zh-CN" w:bidi="ar-SA"/>
+              </w:rPr>
+            </w:pPr>
+            <w:r>
+              <w:rPr>
+                <w:lang w:eastAsia="zh-CN" w:bidi="ar-SA"/>
+              </w:rPr>
+              <w:t>Title</w:t>
+            </w:r>
+          </w:p>
+        </w:tc>
+        <w:tc>
+          <w:tcPr>
+            <w:tcW w:w="1883" w:type="dxa"/>
+          </w:tcPr>
+          <w:p>
+            <w:pPr>
+              <w:jc w:val="center"/>
+              <w:rPr>
+                <w:lang w:eastAsia="zh-CN" w:bidi="ar-SA"/>
+              </w:rPr>
+            </w:pPr>
+            <w:r>
+              <w:rPr>
+                <w:lang w:eastAsia="zh-CN" w:bidi="ar-SA"/>
+              </w:rPr>
+              <w:t>65.2</w:t>
+            </w:r>
+          </w:p>
+        </w:tc>
+        <w:tc>
+          <w:tcPr>
+            <w:tcW w:w="1777" w:type="dxa"/>
+          </w:tcPr>
+          <w:p>
+            <w:pPr>
+              <w:jc w:val="center"/>
+              <w:rPr>
+                <w:lang w:eastAsia="zh-CN" w:bidi="ar-SA"/>
+              </w:rPr>
+            </w:pPr>
+            <w:r>
+              <w:rPr>
+                <w:lang w:eastAsia="zh-CN" w:bidi="ar-SA"/>
+              </w:rPr>
+              <w:t>91.0</w:t>
+            </w:r>
+          </w:p>
+        </w:tc>
+        <w:tc>
+          <w:tcPr>
+            <w:tcW w:w="1754" w:type="dxa"/>
+          </w:tcPr>
+          <w:p>
+            <w:pPr>
+              <w:jc w:val="center"/>
+              <w:rPr>
+                <w:lang w:eastAsia="zh-CN" w:bidi="ar-SA"/>
+              </w:rPr>
+            </w:pPr>
+            <w:r>
+              <w:rPr>
+                <w:lang w:eastAsia="zh-CN" w:bidi="ar-SA"/>
+              </w:rPr>
+              <w:t>76.0</w:t>
+            </w:r>
+          </w:p>
+        </w:tc>
+        <w:tc>
+          <w:tcPr>
+            <w:tcW w:w="2644" w:type="dxa"/>
+          </w:tcPr>
+          <w:p>
+            <w:pPr>
+              <w:rPr>
+                <w:lang w:eastAsia="zh-CN" w:bidi="ar-SA"/>
+              </w:rPr>
+            </w:pPr>
+            <w:r>
+              <w:rPr>
+                <w:lang w:eastAsia="zh-CN" w:bidi="ar-SA"/>
+              </w:rPr>
+              <w:t>NU_SVC LIN NU=0.</w:t>
+            </w:r>
+            <w:r>
+              <w:rPr>
+                <w:lang w:eastAsia="zh-CN" w:bidi="ar-SA"/>
+              </w:rPr>
+              <w:t>8</w:t>
+            </w:r>
+          </w:p>
+        </w:tc>
+      </w:tr>
+      <w:tr>
+        <w:tc>
+          <w:tcPr>
+            <w:tcW w:w="1860" w:type="dxa"/>
+          </w:tcPr>
+          <w:p>
+            <w:pPr>
+              <w:rPr>
+                <w:lang w:eastAsia="zh-CN" w:bidi="ar-SA"/>
+              </w:rPr>
+            </w:pPr>
+            <w:r>
+              <w:rPr>
+                <w:lang w:eastAsia="zh-CN" w:bidi="ar-SA"/>
+              </w:rPr>
+              <w:t>LDA Topic</w:t>
+            </w:r>
+          </w:p>
+        </w:tc>
+        <w:tc>
+          <w:tcPr>
+            <w:tcW w:w="1883" w:type="dxa"/>
+          </w:tcPr>
+          <w:p>
+            <w:pPr>
+              <w:jc w:val="center"/>
+              <w:rPr>
+                <w:lang w:eastAsia="zh-CN" w:bidi="ar-SA"/>
+              </w:rPr>
+            </w:pPr>
+            <w:r>
+              <w:rPr>
+                <w:lang w:eastAsia="zh-CN" w:bidi="ar-SA"/>
+              </w:rPr>
+              <w:t>69.9</w:t>
+            </w:r>
+          </w:p>
+        </w:tc>
+        <w:tc>
+          <w:tcPr>
+            <w:tcW w:w="1777" w:type="dxa"/>
+          </w:tcPr>
+          <w:p>
+            <w:pPr>
+              <w:jc w:val="center"/>
+              <w:rPr>
+                <w:lang w:eastAsia="zh-CN" w:bidi="ar-SA"/>
+              </w:rPr>
+            </w:pPr>
+            <w:r>
+              <w:rPr>
+                <w:lang w:eastAsia="zh-CN" w:bidi="ar-SA"/>
+              </w:rPr>
+              <w:t>91.9</w:t>
+            </w:r>
+          </w:p>
+        </w:tc>
+        <w:tc>
+          <w:tcPr>
+            <w:tcW w:w="1754" w:type="dxa"/>
+          </w:tcPr>
+          <w:p>
+            <w:pPr>
+              <w:jc w:val="center"/>
+              <w:rPr>
+                <w:lang w:eastAsia="zh-CN" w:bidi="ar-SA"/>
+              </w:rPr>
+            </w:pPr>
+            <w:r>
+              <w:rPr>
+                <w:lang w:eastAsia="zh-CN" w:bidi="ar-SA"/>
+              </w:rPr>
+              <w:t>79.4</w:t>
+            </w:r>
+          </w:p>
+        </w:tc>
+        <w:tc>
+          <w:tcPr>
+            <w:tcW w:w="2644" w:type="dxa"/>
+          </w:tcPr>
+          <w:p>
+            <w:pPr>
+              <w:rPr>
+                <w:lang w:eastAsia="zh-CN" w:bidi="ar-SA"/>
+              </w:rPr>
+            </w:pPr>
+            <w:r>
+              <w:rPr>
+                <w:lang w:eastAsia="zh-CN" w:bidi="ar-SA"/>
+              </w:rPr>
+              <w:t>NU_SVC RBF NU=0.</w:t>
+            </w:r>
+            <w:r>
+              <w:rPr>
+                <w:lang w:eastAsia="zh-CN" w:bidi="ar-SA"/>
+              </w:rPr>
+              <w:t>8</w:t>
+            </w:r>
+          </w:p>
+        </w:tc>
+      </w:tr>
+      <w:tr>
+        <w:tc>
+          <w:tcPr>
+            <w:tcW w:w="1860" w:type="dxa"/>
+          </w:tcPr>
+          <w:p>
+            <w:pPr>
+              <w:rPr>
+                <w:lang w:eastAsia="zh-CN" w:bidi="ar-SA"/>
+              </w:rPr>
+            </w:pPr>
+            <w:r>
+              <w:rPr>
+                <w:lang w:eastAsia="zh-CN" w:bidi="ar-SA"/>
+              </w:rPr>
+              <w:t>Popular Techniques</w:t>
+            </w:r>
+          </w:p>
+        </w:tc>
+        <w:tc>
+          <w:tcPr>
+            <w:tcW w:w="1883" w:type="dxa"/>
+          </w:tcPr>
+          <w:p>
+            <w:pPr>
+              <w:jc w:val="center"/>
+              <w:rPr>
+                <w:lang w:eastAsia="zh-CN" w:bidi="ar-SA"/>
+              </w:rPr>
+            </w:pPr>
+            <w:r>
+              <w:rPr>
+                <w:lang w:eastAsia="zh-CN" w:bidi="ar-SA"/>
+              </w:rPr>
+              <w:t>67.0</w:t>
+            </w:r>
+          </w:p>
+        </w:tc>
+        <w:tc>
+          <w:tcPr>
+            <w:tcW w:w="1777" w:type="dxa"/>
+          </w:tcPr>
+          <w:p>
+            <w:pPr>
+              <w:jc w:val="center"/>
+              <w:rPr>
+                <w:lang w:eastAsia="zh-CN" w:bidi="ar-SA"/>
+              </w:rPr>
+            </w:pPr>
+            <w:r>
+              <w:rPr>
+                <w:lang w:eastAsia="zh-CN" w:bidi="ar-SA"/>
+              </w:rPr>
+              <w:t>47.7</w:t>
+            </w:r>
+          </w:p>
+        </w:tc>
+        <w:tc>
+          <w:tcPr>
+            <w:tcW w:w="1754" w:type="dxa"/>
+          </w:tcPr>
+          <w:p>
+            <w:pPr>
+              <w:jc w:val="center"/>
+              <w:rPr>
+                <w:lang w:eastAsia="zh-CN" w:bidi="ar-SA"/>
+              </w:rPr>
+            </w:pPr>
+            <w:r>
+              <w:rPr>
+                <w:lang w:eastAsia="zh-CN" w:bidi="ar-SA"/>
+              </w:rPr>
+              <w:t>55.8</w:t>
+            </w:r>
+          </w:p>
+        </w:tc>
+        <w:tc>
+          <w:tcPr>
+            <w:tcW w:w="2644" w:type="dxa"/>
+          </w:tcPr>
+          <w:p>
+            <w:pPr>
+              <w:rPr>
+                <w:lang w:eastAsia="zh-CN" w:bidi="ar-SA"/>
+              </w:rPr>
+            </w:pPr>
+            <w:r>
+              <w:rPr>
+                <w:lang w:eastAsia="zh-CN" w:bidi="ar-SA"/>
+              </w:rPr>
+              <w:t>NU_SVC RBF NU=0.8</w:t>
+            </w:r>
+          </w:p>
+        </w:tc>
+      </w:tr>
+      <w:tr>
+        <w:tc>
+          <w:tcPr>
+            <w:tcW w:w="1860" w:type="dxa"/>
+          </w:tcPr>
+          <w:p>
+            <w:pPr>
+              <w:rPr>
+                <w:lang w:eastAsia="zh-CN" w:bidi="ar-SA"/>
+              </w:rPr>
+            </w:pPr>
+            <w:r>
+              <w:rPr>
+                <w:lang w:eastAsia="zh-CN" w:bidi="ar-SA"/>
+              </w:rPr>
+              <w:t>Author Ranking</w:t>
+            </w:r>
+          </w:p>
+        </w:tc>
+        <w:tc>
+          <w:tcPr>
+            <w:tcW w:w="1883" w:type="dxa"/>
+          </w:tcPr>
+          <w:p>
+            <w:pPr>
+              <w:jc w:val="center"/>
+              <w:rPr>
+                <w:lang w:eastAsia="zh-CN" w:bidi="ar-SA"/>
+              </w:rPr>
+            </w:pPr>
+            <w:r>
+              <w:rPr>
+                <w:lang w:eastAsia="zh-CN" w:bidi="ar-SA"/>
+              </w:rPr>
+              <w:t>57.0</w:t>
+            </w:r>
+          </w:p>
+        </w:tc>
+        <w:tc>
+          <w:tcPr>
+            <w:tcW w:w="1777" w:type="dxa"/>
+          </w:tcPr>
+          <w:p>
+            <w:pPr>
+              <w:jc w:val="center"/>
+              <w:rPr>
+                <w:lang w:eastAsia="zh-CN" w:bidi="ar-SA"/>
+              </w:rPr>
+            </w:pPr>
+            <w:r>
+              <w:rPr>
+                <w:lang w:eastAsia="zh-CN" w:bidi="ar-SA"/>
+              </w:rPr>
+              <w:t>76.6</w:t>
+            </w:r>
+          </w:p>
+        </w:tc>
+        <w:tc>
+          <w:tcPr>
+            <w:tcW w:w="1754" w:type="dxa"/>
+          </w:tcPr>
+          <w:p>
+            <w:pPr>
+              <w:jc w:val="center"/>
+              <w:rPr>
+                <w:lang w:eastAsia="zh-CN" w:bidi="ar-SA"/>
+              </w:rPr>
+            </w:pPr>
+            <w:r>
+              <w:rPr>
+                <w:lang w:eastAsia="zh-CN" w:bidi="ar-SA"/>
+              </w:rPr>
+              <w:t>65.4</w:t>
+            </w:r>
+          </w:p>
+        </w:tc>
+        <w:tc>
+          <w:tcPr>
+            <w:tcW w:w="2644" w:type="dxa"/>
+          </w:tcPr>
+          <w:p>
+            <w:pPr>
+              <w:rPr>
+                <w:lang w:eastAsia="zh-CN" w:bidi="ar-SA"/>
+              </w:rPr>
+            </w:pPr>
+            <w:r>
+              <w:rPr>
+                <w:lang w:eastAsia="zh-CN" w:bidi="ar-SA"/>
+              </w:rPr>
+              <w:t>NU_SVC RBF NU=0.</w:t>
+            </w:r>
+            <w:r>
+              <w:rPr>
+                <w:lang w:eastAsia="zh-CN" w:bidi="ar-SA"/>
+              </w:rPr>
+              <w:t>7</w:t>
+            </w:r>
+          </w:p>
+        </w:tc>
+      </w:tr>
+      <w:tr>
+        <w:tc>
+          <w:tcPr>
+            <w:tcW w:w="1860" w:type="dxa"/>
+          </w:tcPr>
+          <w:p>
+            <w:pPr>
+              <w:rPr>
+                <w:lang w:eastAsia="zh-CN" w:bidi="ar-SA"/>
+              </w:rPr>
+            </w:pPr>
+            <w:r>
+              <w:rPr>
+                <w:lang w:eastAsia="zh-CN" w:bidi="ar-SA"/>
+              </w:rPr>
+              <w:t>Sentence Complexity</w:t>
+            </w:r>
+          </w:p>
+        </w:tc>
+        <w:tc>
+          <w:tcPr>
+            <w:tcW w:w="1883" w:type="dxa"/>
+          </w:tcPr>
+          <w:p>
+            <w:pPr>
+              <w:jc w:val="center"/>
+              <w:rPr>
+                <w:lang w:eastAsia="zh-CN" w:bidi="ar-SA"/>
+              </w:rPr>
+            </w:pPr>
+            <w:r>
+              <w:rPr>
+                <w:lang w:eastAsia="zh-CN" w:bidi="ar-SA"/>
+              </w:rPr>
+              <w:t>71.4</w:t>
+            </w:r>
+          </w:p>
+        </w:tc>
+        <w:tc>
+          <w:tcPr>
+            <w:tcW w:w="1777" w:type="dxa"/>
+          </w:tcPr>
+          <w:p>
+            <w:pPr>
+              <w:jc w:val="center"/>
+              <w:rPr>
+                <w:lang w:eastAsia="zh-CN" w:bidi="ar-SA"/>
+              </w:rPr>
+            </w:pPr>
+            <w:r>
+              <w:rPr>
+                <w:lang w:eastAsia="zh-CN" w:bidi="ar-SA"/>
+              </w:rPr>
+              <w:t>90.1</w:t>
+            </w:r>
+          </w:p>
+        </w:tc>
+        <w:tc>
+          <w:tcPr>
+            <w:tcW w:w="1754" w:type="dxa"/>
+          </w:tcPr>
+          <w:p>
+            <w:pPr>
+              <w:jc w:val="center"/>
+              <w:rPr>
+                <w:lang w:eastAsia="zh-CN" w:bidi="ar-SA"/>
+              </w:rPr>
+            </w:pPr>
+            <w:r>
+              <w:rPr>
+                <w:lang w:eastAsia="zh-CN" w:bidi="ar-SA"/>
+              </w:rPr>
+              <w:t>79.7</w:t>
+            </w:r>
+          </w:p>
+        </w:tc>
+        <w:tc>
+          <w:tcPr>
+            <w:tcW w:w="2644" w:type="dxa"/>
+          </w:tcPr>
+          <w:p>
+            <w:pPr>
+              <w:rPr>
+                <w:lang w:eastAsia="zh-CN" w:bidi="ar-SA"/>
+              </w:rPr>
+            </w:pPr>
+            <w:r>
+              <w:rPr>
+                <w:lang w:eastAsia="zh-CN" w:bidi="ar-SA"/>
+              </w:rPr>
+              <w:t>NU_SVC POLY NU=0.7</w:t>
+            </w:r>
+          </w:p>
+        </w:tc>
+      </w:tr>
+      <w:tr>
+        <w:tc>
+          <w:tcPr>
+            <w:tcW w:w="1860" w:type="dxa"/>
+          </w:tcPr>
+          <w:p>
+            <w:pPr>
+              <w:rPr>
+                <w:lang w:eastAsia="zh-CN" w:bidi="ar-SA"/>
+              </w:rPr>
+            </w:pPr>
+            <w:r>
+              <w:rPr>
+                <w:lang w:eastAsia="zh-CN" w:bidi="ar-SA"/>
+              </w:rPr>
+              <w:t>Metadata+LDA</w:t>
+            </w:r>
+            <w:r>
+              <w:rPr>
+                <w:lang w:eastAsia="zh-CN" w:bidi="ar-SA"/>
+              </w:rPr>
+              <w:t xml:space="preserve"> +Complexity</w:t>
+            </w:r>
+          </w:p>
+        </w:tc>
+        <w:tc>
+          <w:tcPr>
+            <w:tcW w:w="1883" w:type="dxa"/>
+          </w:tcPr>
+          <w:p>
+            <w:pPr>
+              <w:jc w:val="center"/>
+              <w:rPr>
+                <w:lang w:eastAsia="zh-CN" w:bidi="ar-SA"/>
+              </w:rPr>
+            </w:pPr>
+            <w:r>
+              <w:rPr>
+                <w:lang w:eastAsia="zh-CN" w:bidi="ar-SA"/>
+              </w:rPr>
+              <w:t>79.8</w:t>
+            </w:r>
+          </w:p>
+        </w:tc>
+        <w:tc>
+          <w:tcPr>
+            <w:tcW w:w="1777" w:type="dxa"/>
+          </w:tcPr>
+          <w:p>
+            <w:pPr>
+              <w:jc w:val="center"/>
+              <w:rPr>
+                <w:lang w:eastAsia="zh-CN" w:bidi="ar-SA"/>
+              </w:rPr>
+            </w:pPr>
+            <w:r>
+              <w:rPr>
+                <w:lang w:eastAsia="zh-CN" w:bidi="ar-SA"/>
+              </w:rPr>
+              <w:t>92</w:t>
+            </w:r>
+            <w:r>
+              <w:rPr>
+                <w:lang w:eastAsia="zh-CN" w:bidi="ar-SA"/>
+              </w:rPr>
+              <w:t>.</w:t>
+            </w:r>
+            <w:r>
+              <w:rPr>
+                <w:lang w:eastAsia="zh-CN" w:bidi="ar-SA"/>
+              </w:rPr>
+              <w:t>8</w:t>
+            </w:r>
+          </w:p>
+        </w:tc>
+        <w:tc>
+          <w:tcPr>
+            <w:tcW w:w="1754" w:type="dxa"/>
+          </w:tcPr>
+          <w:p>
+            <w:pPr>
+              <w:jc w:val="center"/>
+              <w:rPr>
+                <w:b/>
+                <w:lang w:eastAsia="zh-CN" w:bidi="ar-SA"/>
+              </w:rPr>
+            </w:pPr>
+            <w:r>
+              <w:rPr>
+                <w:b/>
+                <w:lang w:eastAsia="zh-CN" w:bidi="ar-SA"/>
+              </w:rPr>
+              <w:t>85</w:t>
+            </w:r>
+            <w:r>
+              <w:rPr>
+                <w:b/>
+                <w:lang w:eastAsia="zh-CN" w:bidi="ar-SA"/>
+              </w:rPr>
+              <w:t>.</w:t>
+            </w:r>
+            <w:r>
+              <w:rPr>
+                <w:b/>
+                <w:lang w:eastAsia="zh-CN" w:bidi="ar-SA"/>
+              </w:rPr>
+              <w:t>8</w:t>
+            </w:r>
+          </w:p>
+        </w:tc>
+        <w:tc>
+          <w:tcPr>
+            <w:tcW w:w="2644" w:type="dxa"/>
+          </w:tcPr>
+          <w:p>
+            <w:pPr>
+              <w:rPr>
+                <w:lang w:eastAsia="zh-CN" w:bidi="ar-SA"/>
+              </w:rPr>
+            </w:pPr>
+            <w:r>
+              <w:rPr>
+                <w:lang w:eastAsia="zh-CN" w:bidi="ar-SA"/>
+              </w:rPr>
+              <w:t>NU_SVC POLY NU=0.</w:t>
+            </w:r>
+            <w:r>
+              <w:rPr>
+                <w:lang w:eastAsia="zh-CN" w:bidi="ar-SA"/>
+              </w:rPr>
+              <w:t>6</w:t>
+            </w:r>
+          </w:p>
+        </w:tc>
+      </w:tr>
+      <w:tr>
+        <w:tc>
+          <w:tcPr>
+            <w:tcW w:w="1860" w:type="dxa"/>
+          </w:tcPr>
+          <w:p>
+            <w:pPr>
+              <w:rPr>
+                <w:lang w:eastAsia="zh-CN" w:bidi="ar-SA"/>
+              </w:rPr>
+            </w:pPr>
+            <w:r>
+              <w:rPr>
+                <w:lang w:eastAsia="zh-CN" w:bidi="ar-SA"/>
+              </w:rPr>
+              <w:t>All features</w:t>
+            </w:r>
+          </w:p>
+        </w:tc>
+        <w:tc>
+          <w:tcPr>
+            <w:tcW w:w="1883" w:type="dxa"/>
+          </w:tcPr>
+          <w:p>
+            <w:pPr>
+              <w:jc w:val="center"/>
+              <w:rPr>
+                <w:lang w:eastAsia="zh-CN" w:bidi="ar-SA"/>
+              </w:rPr>
+            </w:pPr>
+            <w:r>
+              <w:rPr>
+                <w:lang w:eastAsia="zh-CN" w:bidi="ar-SA"/>
+              </w:rPr>
+              <w:t>80.5</w:t>
+            </w:r>
+          </w:p>
+        </w:tc>
+        <w:tc>
+          <w:tcPr>
+            <w:tcW w:w="1777" w:type="dxa"/>
+          </w:tcPr>
+          <w:p>
+            <w:pPr>
+              <w:jc w:val="center"/>
+              <w:rPr>
+                <w:lang w:eastAsia="zh-CN" w:bidi="ar-SA"/>
+              </w:rPr>
+            </w:pPr>
+            <w:r>
+              <w:rPr>
+                <w:lang w:eastAsia="zh-CN" w:bidi="ar-SA"/>
+              </w:rPr>
+              <w:t>85</w:t>
+            </w:r>
+            <w:r>
+              <w:rPr>
+                <w:lang w:eastAsia="zh-CN" w:bidi="ar-SA"/>
+              </w:rPr>
+              <w:t>.6</w:t>
+            </w:r>
+          </w:p>
+        </w:tc>
+        <w:tc>
+          <w:tcPr>
+            <w:tcW w:w="1754" w:type="dxa"/>
+          </w:tcPr>
+          <w:p>
+            <w:pPr>
+              <w:jc w:val="center"/>
+              <w:rPr>
+                <w:lang w:eastAsia="zh-CN" w:bidi="ar-SA"/>
+              </w:rPr>
+            </w:pPr>
+            <w:r>
+              <w:rPr>
+                <w:lang w:eastAsia="zh-CN" w:bidi="ar-SA"/>
+              </w:rPr>
+              <w:t>83.0</w:t>
+            </w:r>
+          </w:p>
+        </w:tc>
+        <w:tc>
+          <w:tcPr>
+            <w:tcW w:w="2644" w:type="dxa"/>
+          </w:tcPr>
+          <w:p>
+            <w:pPr>
+              <w:rPr>
+                <w:lang w:eastAsia="zh-CN" w:bidi="ar-SA"/>
+              </w:rPr>
+            </w:pPr>
+            <w:r>
+              <w:rPr>
+                <w:lang w:eastAsia="zh-CN" w:bidi="ar-SA"/>
+              </w:rPr>
+              <w:t>NU_SVC POLY  NU=0.5</w:t>
+            </w:r>
+          </w:p>
+        </w:tc>
+      </w:tr>
+      <w:tr>
+        <w:tc>
+          <w:tcPr>
+            <w:tcW w:w="1860" w:type="dxa"/>
+            <w:shd w:val="clear" w:color="auto" w:fill="D9D9D9" w:themeFill="background1" w:themeFillShade="D9"/>
+          </w:tcPr>
+          <w:p>
+            <w:pPr>
+              <w:rPr>
+                <w:lang w:eastAsia="zh-CN" w:bidi="ar-SA"/>
+              </w:rPr>
+            </w:pPr>
+            <w:r>
+              <w:rPr>
+                <w:lang w:eastAsia="zh-CN" w:bidi="ar-SA"/>
+              </w:rPr>
+              <w:t>All Positive</w:t>
+            </w:r>
+          </w:p>
+        </w:tc>
+        <w:tc>
+          <w:tcPr>
+            <w:tcW w:w="1883" w:type="dxa"/>
+            <w:shd w:val="clear" w:color="auto" w:fill="D9D9D9" w:themeFill="background1" w:themeFillShade="D9"/>
+          </w:tcPr>
+          <w:p>
+            <w:pPr>
+              <w:jc w:val="center"/>
+              <w:rPr>
+                <w:lang w:eastAsia="zh-CN" w:bidi="ar-SA"/>
+              </w:rPr>
+            </w:pPr>
+            <w:r>
+              <w:rPr>
+                <w:lang w:eastAsia="zh-CN" w:bidi="ar-SA"/>
+              </w:rPr>
+              <w:t>58.4</w:t>
+            </w:r>
+          </w:p>
+        </w:tc>
+        <w:tc>
+          <w:tcPr>
+            <w:tcW w:w="1777" w:type="dxa"/>
+            <w:shd w:val="clear" w:color="auto" w:fill="D9D9D9" w:themeFill="background1" w:themeFillShade="D9"/>
+          </w:tcPr>
+          <w:p>
+            <w:pPr>
+              <w:jc w:val="center"/>
+              <w:rPr>
+                <w:lang w:eastAsia="zh-CN" w:bidi="ar-SA"/>
+              </w:rPr>
+            </w:pPr>
+            <w:r>
+              <w:rPr>
+                <w:lang w:eastAsia="zh-CN" w:bidi="ar-SA"/>
+              </w:rPr>
+              <w:t>100.0</w:t>
+            </w:r>
+          </w:p>
+        </w:tc>
+        <w:tc>
+          <w:tcPr>
+            <w:tcW w:w="1754" w:type="dxa"/>
+            <w:shd w:val="clear" w:color="auto" w:fill="D9D9D9" w:themeFill="background1" w:themeFillShade="D9"/>
+          </w:tcPr>
+          <w:p>
+            <w:pPr>
+              <w:jc w:val="center"/>
+              <w:rPr>
+                <w:lang w:eastAsia="zh-CN" w:bidi="ar-SA"/>
+              </w:rPr>
+            </w:pPr>
+            <w:r>
+              <w:rPr>
+                <w:lang w:eastAsia="zh-CN" w:bidi="ar-SA"/>
+              </w:rPr>
+              <w:t>73.7</w:t>
+            </w:r>
+          </w:p>
+        </w:tc>
+        <w:tc>
+          <w:tcPr>
+            <w:tcW w:w="2644" w:type="dxa"/>
+            <w:shd w:val="clear" w:color="auto" w:fill="D9D9D9" w:themeFill="background1" w:themeFillShade="D9"/>
+          </w:tcPr>
+          <w:p>
+            <w:pPr>
+              <w:rPr>
+                <w:lang w:eastAsia="zh-CN" w:bidi="ar-SA"/>
+              </w:rPr>
+            </w:pPr>
+          </w:p>
+        </w:tc>
+      </w:tr>
+    </w:tbl>
+    <w:p>
+      <w:r>
+        <w:t>2012</w:t>
+      </w:r>
+    </w:p>
+    <w:p/>
+    <w:p>
+      <w:r>
+        <w:t>2010</w:t>
+      </w:r>
+    </w:p>
+    <w:tbl>
+      <w:tblPr>
+        <w:tblStyle w:val="TableGrid"/>
+        <w:tblpPr w:leftFromText="180" w:rightFromText="180" w:vertAnchor="text" w:horzAnchor="margin" w:tblpY="64"/>
+        <w:tblW w:w="9918" w:type="dxa"/>
+        <w:tblLook w:val="04A0" w:firstRow="1" w:lastRow="0" w:firstColumn="1" w:lastColumn="0" w:noHBand="0" w:noVBand="1"/>
+      </w:tblPr>
+      <w:tblGrid>
+        <w:gridCol w:w="1860"/>
+        <w:gridCol w:w="1883"/>
+        <w:gridCol w:w="1777"/>
+        <w:gridCol w:w="1754"/>
+        <w:gridCol w:w="2644"/>
+      </w:tblGrid>
+      <w:tr>
+        <w:tc>
+          <w:tcPr>
+            <w:tcW w:w="1860" w:type="dxa"/>
+          </w:tcPr>
+          <w:p>
+            <w:pPr>
+              <w:rPr>
+                <w:lang w:eastAsia="zh-CN" w:bidi="ar-SA"/>
+              </w:rPr>
+            </w:pPr>
+          </w:p>
+        </w:tc>
+        <w:tc>
+          <w:tcPr>
+            <w:tcW w:w="1883" w:type="dxa"/>
+          </w:tcPr>
+          <w:p>
+            <w:pPr>
+              <w:jc w:val="center"/>
+              <w:rPr>
+                <w:lang w:eastAsia="zh-CN" w:bidi="ar-SA"/>
+              </w:rPr>
+            </w:pPr>
+            <w:r>
+              <w:rPr>
+                <w:b/>
+                <w:lang w:eastAsia="zh-CN" w:bidi="ar-SA"/>
+              </w:rPr>
+              <w:t>Precision</w:t>
+            </w:r>
+          </w:p>
+        </w:tc>
+        <w:tc>
+          <w:tcPr>
+            <w:tcW w:w="1777" w:type="dxa"/>
+          </w:tcPr>
+          <w:p>
+            <w:pPr>
+              <w:jc w:val="center"/>
+              <w:rPr>
+                <w:lang w:eastAsia="zh-CN" w:bidi="ar-SA"/>
+              </w:rPr>
+            </w:pPr>
+            <w:r>
+              <w:rPr>
+                <w:b/>
+                <w:lang w:eastAsia="zh-CN" w:bidi="ar-SA"/>
+              </w:rPr>
+              <w:t>Recall</w:t>
+            </w:r>
+          </w:p>
+        </w:tc>
+        <w:tc>
+          <w:tcPr>
+            <w:tcW w:w="1754" w:type="dxa"/>
+          </w:tcPr>
+          <w:p>
+            <w:pPr>
+              <w:jc w:val="center"/>
+              <w:rPr>
+                <w:lang w:eastAsia="zh-CN" w:bidi="ar-SA"/>
+              </w:rPr>
+            </w:pPr>
+            <w:r>
+              <w:rPr>
+                <w:b/>
+                <w:lang w:eastAsia="zh-CN" w:bidi="ar-SA"/>
+              </w:rPr>
+              <w:t>F-score</w:t>
+            </w:r>
+          </w:p>
+        </w:tc>
+        <w:tc>
+          <w:tcPr>
+            <w:tcW w:w="2644" w:type="dxa"/>
+          </w:tcPr>
+          <w:p>
+            <w:pPr>
+              <w:rPr>
+                <w:lang w:eastAsia="zh-CN" w:bidi="ar-SA"/>
+              </w:rPr>
+            </w:pPr>
+            <w:r>
+              <w:rPr>
+                <w:b/>
+                <w:lang w:eastAsia="zh-CN" w:bidi="ar-SA"/>
+              </w:rPr>
+              <w:t>SVM-Par</w:t>
+            </w:r>
+          </w:p>
+        </w:tc>
+      </w:tr>
+      <w:tr>
+        <w:tc>
+          <w:tcPr>
+            <w:tcW w:w="1860" w:type="dxa"/>
+          </w:tcPr>
+          <w:p>
+            <w:pPr>
+              <w:rPr>
+                <w:lang w:eastAsia="zh-CN" w:bidi="ar-SA"/>
+              </w:rPr>
+            </w:pPr>
+            <w:r>
+              <w:rPr>
+                <w:lang w:eastAsia="zh-CN" w:bidi="ar-SA"/>
+              </w:rPr>
+              <w:t>Metadata</w:t>
+            </w:r>
+          </w:p>
+        </w:tc>
+        <w:tc>
+          <w:tcPr>
+            <w:tcW w:w="1883" w:type="dxa"/>
+          </w:tcPr>
+          <w:p>
+            <w:pPr>
+              <w:jc w:val="center"/>
+              <w:rPr>
+                <w:lang w:eastAsia="zh-CN" w:bidi="ar-SA"/>
+              </w:rPr>
+            </w:pPr>
+            <w:r>
+              <w:rPr>
+                <w:lang w:eastAsia="zh-CN" w:bidi="ar-SA"/>
+              </w:rPr>
+              <w:t>70.1</w:t>
+            </w:r>
+          </w:p>
+        </w:tc>
+        <w:tc>
+          <w:tcPr>
+            <w:tcW w:w="1777" w:type="dxa"/>
+          </w:tcPr>
+          <w:p>
+            <w:pPr>
+              <w:jc w:val="center"/>
+              <w:rPr>
+                <w:lang w:eastAsia="zh-CN" w:bidi="ar-SA"/>
+              </w:rPr>
+            </w:pPr>
+            <w:r>
+              <w:rPr>
+                <w:lang w:eastAsia="zh-CN" w:bidi="ar-SA"/>
+              </w:rPr>
+              <w:t>68.8</w:t>
+            </w:r>
+          </w:p>
+        </w:tc>
+        <w:tc>
+          <w:tcPr>
+            <w:tcW w:w="1754" w:type="dxa"/>
+          </w:tcPr>
+          <w:p>
+            <w:pPr>
+              <w:jc w:val="center"/>
+              <w:rPr>
+                <w:lang w:eastAsia="zh-CN" w:bidi="ar-SA"/>
+              </w:rPr>
+            </w:pPr>
+            <w:r>
+              <w:rPr>
+                <w:lang w:eastAsia="zh-CN" w:bidi="ar-SA"/>
+              </w:rPr>
+              <w:t>69.4</w:t>
+            </w:r>
+          </w:p>
+        </w:tc>
+        <w:tc>
+          <w:tcPr>
+            <w:tcW w:w="2644" w:type="dxa"/>
+          </w:tcPr>
+          <w:p>
+            <w:pPr>
+              <w:rPr>
+                <w:lang w:eastAsia="zh-CN" w:bidi="ar-SA"/>
+              </w:rPr>
+            </w:pPr>
+            <w:r>
+              <w:rPr>
+                <w:lang w:eastAsia="zh-CN" w:bidi="ar-SA"/>
+              </w:rPr>
+              <w:t>NU_SVC RBF NU=0.6</w:t>
+            </w:r>
+          </w:p>
+        </w:tc>
+      </w:tr>
+      <w:tr>
+        <w:tc>
+          <w:tcPr>
+            <w:tcW w:w="1860" w:type="dxa"/>
+          </w:tcPr>
+          <w:p>
+            <w:pPr>
+              <w:rPr>
+                <w:lang w:eastAsia="zh-CN" w:bidi="ar-SA"/>
+              </w:rPr>
+            </w:pPr>
+            <w:r>
+              <w:rPr>
+                <w:lang w:eastAsia="zh-CN" w:bidi="ar-SA"/>
+              </w:rPr>
+              <w:t>LDA</w:t>
+            </w:r>
+          </w:p>
+        </w:tc>
+        <w:tc>
+          <w:tcPr>
+            <w:tcW w:w="1883" w:type="dxa"/>
+          </w:tcPr>
+          <w:p>
+            <w:pPr>
+              <w:jc w:val="center"/>
+              <w:rPr>
+                <w:lang w:eastAsia="zh-CN" w:bidi="ar-SA"/>
+              </w:rPr>
+            </w:pPr>
+            <w:r>
+              <w:rPr>
+                <w:lang w:eastAsia="zh-CN" w:bidi="ar-SA"/>
+              </w:rPr>
+              <w:t>65.4</w:t>
+            </w:r>
+          </w:p>
+        </w:tc>
+        <w:tc>
+          <w:tcPr>
+            <w:tcW w:w="1777" w:type="dxa"/>
+          </w:tcPr>
+          <w:p>
+            <w:pPr>
+              <w:jc w:val="center"/>
+              <w:rPr>
+                <w:lang w:eastAsia="zh-CN" w:bidi="ar-SA"/>
+              </w:rPr>
+            </w:pPr>
+            <w:r>
+              <w:rPr>
+                <w:lang w:eastAsia="zh-CN" w:bidi="ar-SA"/>
+              </w:rPr>
+              <w:t>66.3</w:t>
+            </w:r>
+          </w:p>
+        </w:tc>
+        <w:tc>
+          <w:tcPr>
+            <w:tcW w:w="1754" w:type="dxa"/>
+          </w:tcPr>
+          <w:p>
+            <w:pPr>
+              <w:jc w:val="center"/>
+              <w:rPr>
+                <w:lang w:eastAsia="zh-CN" w:bidi="ar-SA"/>
+              </w:rPr>
+            </w:pPr>
+            <w:r>
+              <w:rPr>
+                <w:lang w:eastAsia="zh-CN" w:bidi="ar-SA"/>
+              </w:rPr>
+              <w:t>65.8</w:t>
+            </w:r>
+          </w:p>
+        </w:tc>
+        <w:tc>
+          <w:tcPr>
+            <w:tcW w:w="2644" w:type="dxa"/>
+          </w:tcPr>
+          <w:p>
+            <w:pPr>
+              <w:rPr>
+                <w:lang w:eastAsia="zh-CN" w:bidi="ar-SA"/>
+              </w:rPr>
+            </w:pPr>
+          </w:p>
+        </w:tc>
+      </w:tr>
+      <w:tr>
+        <w:tc>
+          <w:tcPr>
+            <w:tcW w:w="1860" w:type="dxa"/>
+          </w:tcPr>
+          <w:p>
+            <w:pPr>
+              <w:rPr>
+                <w:lang w:eastAsia="zh-CN" w:bidi="ar-SA"/>
+              </w:rPr>
+            </w:pPr>
+            <w:r>
+              <w:rPr>
+                <w:lang w:eastAsia="zh-CN" w:bidi="ar-SA"/>
+              </w:rPr>
+              <w:t>Complexity</w:t>
+            </w:r>
+          </w:p>
+        </w:tc>
+        <w:tc>
+          <w:tcPr>
+            <w:tcW w:w="1883" w:type="dxa"/>
+          </w:tcPr>
+          <w:p>
+            <w:pPr>
+              <w:jc w:val="center"/>
+              <w:rPr>
+                <w:lang w:eastAsia="zh-CN" w:bidi="ar-SA"/>
+              </w:rPr>
+            </w:pPr>
+            <w:r>
+              <w:rPr>
+                <w:lang w:eastAsia="zh-CN" w:bidi="ar-SA"/>
+              </w:rPr>
+              <w:t>65.3</w:t>
+            </w:r>
+          </w:p>
+        </w:tc>
+        <w:tc>
+          <w:tcPr>
+            <w:tcW w:w="1777" w:type="dxa"/>
+          </w:tcPr>
+          <w:p>
+            <w:pPr>
+              <w:jc w:val="center"/>
+              <w:rPr>
+                <w:lang w:eastAsia="zh-CN" w:bidi="ar-SA"/>
+              </w:rPr>
+            </w:pPr>
+            <w:r>
+              <w:rPr>
+                <w:lang w:eastAsia="zh-CN" w:bidi="ar-SA"/>
+              </w:rPr>
+              <w:t>60.0</w:t>
+            </w:r>
+          </w:p>
+        </w:tc>
+        <w:tc>
+          <w:tcPr>
+            <w:tcW w:w="1754" w:type="dxa"/>
+          </w:tcPr>
+          <w:p>
+            <w:pPr>
+              <w:jc w:val="center"/>
+              <w:rPr>
+                <w:lang w:eastAsia="zh-CN" w:bidi="ar-SA"/>
+              </w:rPr>
+            </w:pPr>
+            <w:r>
+              <w:rPr>
+                <w:lang w:eastAsia="zh-CN" w:bidi="ar-SA"/>
+              </w:rPr>
+              <w:t>62.5</w:t>
+            </w:r>
+          </w:p>
+        </w:tc>
+        <w:tc>
+          <w:tcPr>
+            <w:tcW w:w="2644" w:type="dxa"/>
+          </w:tcPr>
+          <w:p>
+            <w:pPr>
+              <w:rPr>
+                <w:lang w:eastAsia="zh-CN" w:bidi="ar-SA"/>
+              </w:rPr>
+            </w:pPr>
+          </w:p>
+        </w:tc>
+      </w:tr>
+      <w:tr>
+        <w:tc>
+          <w:tcPr>
+            <w:tcW w:w="1860" w:type="dxa"/>
+          </w:tcPr>
+          <w:p>
+            <w:pPr>
+              <w:rPr>
+                <w:lang w:eastAsia="zh-CN" w:bidi="ar-SA"/>
+              </w:rPr>
+            </w:pPr>
+            <w:r>
+              <w:rPr>
+                <w:lang w:eastAsia="zh-CN" w:bidi="ar-SA"/>
+              </w:rPr>
+              <w:t>Metadata+LDA +Complexity</w:t>
+            </w:r>
+          </w:p>
+        </w:tc>
+        <w:tc>
+          <w:tcPr>
+            <w:tcW w:w="1883" w:type="dxa"/>
+          </w:tcPr>
+          <w:p>
+            <w:pPr>
+              <w:jc w:val="center"/>
+              <w:rPr>
+                <w:lang w:eastAsia="zh-CN" w:bidi="ar-SA"/>
+              </w:rPr>
+            </w:pPr>
+            <w:r>
+              <w:rPr>
+                <w:lang w:eastAsia="zh-CN" w:bidi="ar-SA"/>
+              </w:rPr>
+              <w:t>69.3</w:t>
+            </w:r>
+          </w:p>
+        </w:tc>
+        <w:tc>
+          <w:tcPr>
+            <w:tcW w:w="1777" w:type="dxa"/>
+          </w:tcPr>
+          <w:p>
+            <w:pPr>
+              <w:jc w:val="center"/>
+              <w:rPr>
+                <w:lang w:eastAsia="zh-CN" w:bidi="ar-SA"/>
+              </w:rPr>
+            </w:pPr>
+            <w:r>
+              <w:rPr>
+                <w:lang w:eastAsia="zh-CN" w:bidi="ar-SA"/>
+              </w:rPr>
+              <w:t>72.9</w:t>
+            </w:r>
+          </w:p>
+        </w:tc>
+        <w:tc>
+          <w:tcPr>
+            <w:tcW w:w="1754" w:type="dxa"/>
+          </w:tcPr>
+          <w:p>
+            <w:pPr>
+              <w:jc w:val="center"/>
+              <w:rPr>
+                <w:b/>
+                <w:lang w:eastAsia="zh-CN" w:bidi="ar-SA"/>
+              </w:rPr>
+            </w:pPr>
+            <w:r>
+              <w:rPr>
+                <w:b/>
+                <w:lang w:eastAsia="zh-CN" w:bidi="ar-SA"/>
+              </w:rPr>
+              <w:t>70.6</w:t>
+            </w:r>
+          </w:p>
+        </w:tc>
+        <w:tc>
+          <w:tcPr>
+            <w:tcW w:w="2644" w:type="dxa"/>
+          </w:tcPr>
+          <w:p>
+            <w:pPr>
+              <w:rPr>
+                <w:lang w:eastAsia="zh-CN" w:bidi="ar-SA"/>
+              </w:rPr>
+            </w:pPr>
+            <w:r>
+              <w:rPr>
+                <w:lang w:eastAsia="zh-CN" w:bidi="ar-SA"/>
+              </w:rPr>
+              <w:t>NU_SVC RBF NU=0.6</w:t>
+            </w:r>
+          </w:p>
+        </w:tc>
+      </w:tr>
+      <w:tr>
+        <w:tc>
+          <w:tcPr>
+            <w:tcW w:w="1860" w:type="dxa"/>
+          </w:tcPr>
+          <w:p>
+            <w:pPr>
+              <w:rPr>
+                <w:lang w:eastAsia="zh-CN" w:bidi="ar-SA"/>
+              </w:rPr>
+            </w:pPr>
+            <w:r>
+              <w:rPr>
+                <w:lang w:eastAsia="zh-CN" w:bidi="ar-SA"/>
+              </w:rPr>
+              <w:t>All features</w:t>
+            </w:r>
+          </w:p>
+        </w:tc>
+        <w:tc>
+          <w:tcPr>
+            <w:tcW w:w="1883" w:type="dxa"/>
+          </w:tcPr>
+          <w:p>
+            <w:pPr>
+              <w:jc w:val="center"/>
+              <w:rPr>
+                <w:lang w:eastAsia="zh-CN" w:bidi="ar-SA"/>
+              </w:rPr>
+            </w:pPr>
+            <w:r>
+              <w:rPr>
+                <w:lang w:eastAsia="zh-CN" w:bidi="ar-SA"/>
+              </w:rPr>
+              <w:t>67.2</w:t>
+            </w:r>
+          </w:p>
+        </w:tc>
+        <w:tc>
+          <w:tcPr>
+            <w:tcW w:w="1777" w:type="dxa"/>
+          </w:tcPr>
+          <w:p>
+            <w:pPr>
+              <w:jc w:val="center"/>
+              <w:rPr>
+                <w:lang w:eastAsia="zh-CN" w:bidi="ar-SA"/>
+              </w:rPr>
+            </w:pPr>
+            <w:r>
+              <w:rPr>
+                <w:lang w:eastAsia="zh-CN" w:bidi="ar-SA"/>
+              </w:rPr>
+              <w:t>69.4</w:t>
+            </w:r>
+          </w:p>
+        </w:tc>
+        <w:tc>
+          <w:tcPr>
+            <w:tcW w:w="1754" w:type="dxa"/>
+          </w:tcPr>
+          <w:p>
+            <w:pPr>
+              <w:jc w:val="center"/>
+              <w:rPr>
+                <w:lang w:eastAsia="zh-CN" w:bidi="ar-SA"/>
+              </w:rPr>
+            </w:pPr>
+            <w:r>
+              <w:rPr>
+                <w:lang w:eastAsia="zh-CN" w:bidi="ar-SA"/>
+              </w:rPr>
+              <w:t>68.3</w:t>
+            </w:r>
+          </w:p>
+        </w:tc>
+        <w:tc>
+          <w:tcPr>
+            <w:tcW w:w="2644" w:type="dxa"/>
+          </w:tcPr>
+          <w:p>
+            <w:pPr>
+              <w:rPr>
+                <w:lang w:eastAsia="zh-CN" w:bidi="ar-SA"/>
+              </w:rPr>
+            </w:pPr>
+            <w:r>
+              <w:rPr>
+                <w:lang w:eastAsia="zh-CN" w:bidi="ar-SA"/>
+              </w:rPr>
+              <w:t>NU_SVC RBF NU=0.6</w:t>
+            </w:r>
+          </w:p>
+        </w:tc>
+      </w:tr>
+      <w:tr>
+        <w:tc>
+          <w:tcPr>
+            <w:tcW w:w="1860" w:type="dxa"/>
+            <w:shd w:val="clear" w:color="auto" w:fill="D9D9D9" w:themeFill="background1" w:themeFillShade="D9"/>
+          </w:tcPr>
+          <w:p>
+            <w:pPr>
+              <w:rPr>
+                <w:lang w:eastAsia="zh-CN" w:bidi="ar-SA"/>
+              </w:rPr>
+            </w:pPr>
+            <w:r>
+              <w:rPr>
+                <w:lang w:eastAsia="zh-CN" w:bidi="ar-SA"/>
+              </w:rPr>
+              <w:t>All Positive</w:t>
+            </w:r>
+          </w:p>
+        </w:tc>
+        <w:tc>
+          <w:tcPr>
+            <w:tcW w:w="1883" w:type="dxa"/>
+            <w:shd w:val="clear" w:color="auto" w:fill="D9D9D9" w:themeFill="background1" w:themeFillShade="D9"/>
+          </w:tcPr>
+          <w:p>
+            <w:pPr>
+              <w:jc w:val="center"/>
+              <w:rPr>
+                <w:lang w:eastAsia="zh-CN" w:bidi="ar-SA"/>
+              </w:rPr>
+            </w:pPr>
+            <w:r>
+              <w:rPr>
+                <w:lang w:eastAsia="zh-CN" w:bidi="ar-SA"/>
+              </w:rPr>
+              <w:t>52.7</w:t>
+            </w:r>
+          </w:p>
+        </w:tc>
+        <w:tc>
+          <w:tcPr>
+            <w:tcW w:w="1777" w:type="dxa"/>
+            <w:shd w:val="clear" w:color="auto" w:fill="D9D9D9" w:themeFill="background1" w:themeFillShade="D9"/>
+          </w:tcPr>
+          <w:p>
+            <w:pPr>
+              <w:jc w:val="center"/>
+              <w:rPr>
+                <w:lang w:eastAsia="zh-CN" w:bidi="ar-SA"/>
+              </w:rPr>
+            </w:pPr>
+            <w:r>
+              <w:rPr>
+                <w:lang w:eastAsia="zh-CN" w:bidi="ar-SA"/>
+              </w:rPr>
+              <w:t>100.0</w:t>
+            </w:r>
+          </w:p>
+        </w:tc>
+        <w:tc>
+          <w:tcPr>
+            <w:tcW w:w="1754" w:type="dxa"/>
+            <w:shd w:val="clear" w:color="auto" w:fill="D9D9D9" w:themeFill="background1" w:themeFillShade="D9"/>
+          </w:tcPr>
+          <w:p>
+            <w:pPr>
+              <w:jc w:val="center"/>
+              <w:rPr>
+                <w:lang w:eastAsia="zh-CN" w:bidi="ar-SA"/>
+              </w:rPr>
+            </w:pPr>
+            <w:r>
+              <w:rPr>
+                <w:lang w:eastAsia="zh-CN" w:bidi="ar-SA"/>
+              </w:rPr>
+              <w:t>68.9</w:t>
+            </w:r>
+          </w:p>
+        </w:tc>
+        <w:tc>
+          <w:tcPr>
+            <w:tcW w:w="2644" w:type="dxa"/>
+            <w:shd w:val="clear" w:color="auto" w:fill="D9D9D9" w:themeFill="background1" w:themeFillShade="D9"/>
+          </w:tcPr>
+          <w:p>
+            <w:pPr>
+              <w:rPr>
+                <w:lang w:eastAsia="zh-CN" w:bidi="ar-SA"/>
+              </w:rPr>
+            </w:pPr>
+          </w:p>
+        </w:tc>
+      </w:tr>
+    </w:tbl>
+    <w:p/>
+    <w:p>
+      <w:r>
+        <w:t>20</w:t>
+      </w:r>
+      <w:r>
+        <w:t>0</w:t>
+      </w:r>
+      <w:r>
+        <w:t>7</w:t>
+      </w:r>
+    </w:p>
+    <w:tbl>
+      <w:tblPr>
+        <w:tblStyle w:val="TableGrid"/>
+        <w:tblpPr w:leftFromText="180" w:rightFromText="180" w:vertAnchor="text" w:horzAnchor="margin" w:tblpY="64"/>
+        <w:tblW w:w="9918" w:type="dxa"/>
+        <w:tblLook w:val="04A0" w:firstRow="1" w:lastRow="0" w:firstColumn="1" w:lastColumn="0" w:noHBand="0" w:noVBand="1"/>
+      </w:tblPr>
+      <w:tblGrid>
+        <w:gridCol w:w="1860"/>
+        <w:gridCol w:w="1883"/>
+        <w:gridCol w:w="1777"/>
+        <w:gridCol w:w="1754"/>
+        <w:gridCol w:w="2644"/>
+      </w:tblGrid>
+      <w:tr>
+        <w:tc>
+          <w:tcPr>
+            <w:tcW w:w="1860" w:type="dxa"/>
+          </w:tcPr>
+          <w:p>
+            <w:pPr>
+              <w:rPr>
+                <w:lang w:eastAsia="zh-CN" w:bidi="ar-SA"/>
+              </w:rPr>
+            </w:pPr>
+          </w:p>
+        </w:tc>
+        <w:tc>
+          <w:tcPr>
+            <w:tcW w:w="1883" w:type="dxa"/>
+          </w:tcPr>
+          <w:p>
+            <w:pPr>
+              <w:jc w:val="center"/>
+              <w:rPr>
+                <w:lang w:eastAsia="zh-CN" w:bidi="ar-SA"/>
+              </w:rPr>
+            </w:pPr>
+            <w:r>
+              <w:rPr>
+                <w:b/>
+                <w:lang w:eastAsia="zh-CN" w:bidi="ar-SA"/>
+              </w:rPr>
+              <w:t>Precision</w:t>
+            </w:r>
+          </w:p>
+        </w:tc>
+        <w:tc>
+          <w:tcPr>
+            <w:tcW w:w="1777" w:type="dxa"/>
+          </w:tcPr>
+          <w:p>
+            <w:pPr>
+              <w:jc w:val="center"/>
+              <w:rPr>
+                <w:lang w:eastAsia="zh-CN" w:bidi="ar-SA"/>
+              </w:rPr>
+            </w:pPr>
+            <w:r>
+              <w:rPr>
+                <w:b/>
+                <w:lang w:eastAsia="zh-CN" w:bidi="ar-SA"/>
+              </w:rPr>
+              <w:t>Recall</w:t>
+            </w:r>
+          </w:p>
+        </w:tc>
+        <w:tc>
+          <w:tcPr>
+            <w:tcW w:w="1754" w:type="dxa"/>
+          </w:tcPr>
+          <w:p>
+            <w:pPr>
+              <w:jc w:val="center"/>
+              <w:rPr>
+                <w:lang w:eastAsia="zh-CN" w:bidi="ar-SA"/>
+              </w:rPr>
+            </w:pPr>
+            <w:r>
+              <w:rPr>
+                <w:b/>
+                <w:lang w:eastAsia="zh-CN" w:bidi="ar-SA"/>
+              </w:rPr>
+              <w:t>F-score</w:t>
+            </w:r>
+          </w:p>
+        </w:tc>
+        <w:tc>
+          <w:tcPr>
+            <w:tcW w:w="2644" w:type="dxa"/>
+          </w:tcPr>
+          <w:p>
+            <w:pPr>
+              <w:rPr>
+                <w:lang w:eastAsia="zh-CN" w:bidi="ar-SA"/>
+              </w:rPr>
+            </w:pPr>
+            <w:r>
+              <w:rPr>
+                <w:b/>
+                <w:lang w:eastAsia="zh-CN" w:bidi="ar-SA"/>
+              </w:rPr>
+              <w:t>SVM-Par</w:t>
+            </w:r>
+          </w:p>
+        </w:tc>
+      </w:tr>
+      <w:tr>
+        <w:tc>
+          <w:tcPr>
+            <w:tcW w:w="1860" w:type="dxa"/>
+          </w:tcPr>
+          <w:p>
+            <w:pPr>
+              <w:rPr>
+                <w:lang w:eastAsia="zh-CN" w:bidi="ar-SA"/>
+              </w:rPr>
+            </w:pPr>
+            <w:r>
+              <w:rPr>
+                <w:lang w:eastAsia="zh-CN" w:bidi="ar-SA"/>
+              </w:rPr>
+              <w:t>Metadata</w:t>
+            </w:r>
+          </w:p>
+        </w:tc>
+        <w:tc>
+          <w:tcPr>
+            <w:tcW w:w="1883" w:type="dxa"/>
+          </w:tcPr>
+          <w:p>
+            <w:pPr>
+              <w:jc w:val="center"/>
+              <w:rPr>
+                <w:lang w:eastAsia="zh-CN" w:bidi="ar-SA"/>
+              </w:rPr>
+            </w:pPr>
+            <w:r>
+              <w:rPr>
+                <w:lang w:eastAsia="zh-CN" w:bidi="ar-SA"/>
+              </w:rPr>
+              <w:t>35.2</w:t>
+            </w:r>
+          </w:p>
+        </w:tc>
+        <w:tc>
+          <w:tcPr>
+            <w:tcW w:w="1777" w:type="dxa"/>
+          </w:tcPr>
+          <w:p>
+            <w:pPr>
+              <w:jc w:val="center"/>
+              <w:rPr>
+                <w:lang w:eastAsia="zh-CN" w:bidi="ar-SA"/>
+              </w:rPr>
+            </w:pPr>
+            <w:r>
+              <w:rPr>
+                <w:lang w:eastAsia="zh-CN" w:bidi="ar-SA"/>
+              </w:rPr>
+              <w:t>31.3</w:t>
+            </w:r>
+          </w:p>
+        </w:tc>
+        <w:tc>
+          <w:tcPr>
+            <w:tcW w:w="1754" w:type="dxa"/>
+          </w:tcPr>
+          <w:p>
+            <w:pPr>
+              <w:jc w:val="center"/>
+              <w:rPr>
+                <w:lang w:eastAsia="zh-CN" w:bidi="ar-SA"/>
+              </w:rPr>
+            </w:pPr>
+            <w:r>
+              <w:rPr>
+                <w:lang w:eastAsia="zh-CN" w:bidi="ar-SA"/>
+              </w:rPr>
+              <w:t>33.2</w:t>
+            </w:r>
+          </w:p>
+        </w:tc>
+        <w:tc>
+          <w:tcPr>
+            <w:tcW w:w="2644" w:type="dxa"/>
+          </w:tcPr>
+          <w:p>
+            <w:pPr>
+              <w:rPr>
+                <w:lang w:eastAsia="zh-CN" w:bidi="ar-SA"/>
+              </w:rPr>
+            </w:pPr>
+            <w:r>
+              <w:rPr>
+                <w:lang w:eastAsia="zh-CN" w:bidi="ar-SA"/>
+              </w:rPr>
+              <w:t>NU_SVC RBF NU=0.</w:t>
+            </w:r>
+            <w:r>
+              <w:rPr>
+                <w:lang w:eastAsia="zh-CN" w:bidi="ar-SA"/>
+              </w:rPr>
+              <w:t>5</w:t>
+            </w:r>
+          </w:p>
+        </w:tc>
+      </w:tr>
+      <w:tr>
+        <w:tc>
+          <w:tcPr>
+            <w:tcW w:w="1860" w:type="dxa"/>
+          </w:tcPr>
+          <w:p>
+            <w:pPr>
+              <w:rPr>
+                <w:lang w:eastAsia="zh-CN" w:bidi="ar-SA"/>
+              </w:rPr>
+            </w:pPr>
+            <w:r>
+              <w:rPr>
+                <w:lang w:eastAsia="zh-CN" w:bidi="ar-SA"/>
+              </w:rPr>
+              <w:t>LDA</w:t>
+            </w:r>
+          </w:p>
+        </w:tc>
+        <w:tc>
+          <w:tcPr>
+            <w:tcW w:w="1883" w:type="dxa"/>
+          </w:tcPr>
+          <w:p>
+            <w:pPr>
+              <w:jc w:val="center"/>
+              <w:rPr>
+                <w:lang w:eastAsia="zh-CN" w:bidi="ar-SA"/>
+              </w:rPr>
+            </w:pPr>
+            <w:r>
+              <w:rPr>
+                <w:lang w:eastAsia="zh-CN" w:bidi="ar-SA"/>
+              </w:rPr>
+              <w:t>59.2</w:t>
+            </w:r>
+          </w:p>
+        </w:tc>
+        <w:tc>
+          <w:tcPr>
+            <w:tcW w:w="1777" w:type="dxa"/>
+          </w:tcPr>
+          <w:p>
+            <w:pPr>
+              <w:jc w:val="center"/>
+              <w:rPr>
+                <w:lang w:eastAsia="zh-CN" w:bidi="ar-SA"/>
+              </w:rPr>
+            </w:pPr>
+            <w:r>
+              <w:rPr>
+                <w:lang w:eastAsia="zh-CN" w:bidi="ar-SA"/>
+              </w:rPr>
+              <w:t>58.6</w:t>
+            </w:r>
+          </w:p>
+        </w:tc>
+        <w:tc>
+          <w:tcPr>
+            <w:tcW w:w="1754" w:type="dxa"/>
+          </w:tcPr>
+          <w:p>
+            <w:pPr>
+              <w:jc w:val="center"/>
+              <w:rPr>
+                <w:b/>
+                <w:lang w:eastAsia="zh-CN" w:bidi="ar-SA"/>
+              </w:rPr>
+            </w:pPr>
+            <w:r>
+              <w:rPr>
+                <w:b/>
+                <w:lang w:eastAsia="zh-CN" w:bidi="ar-SA"/>
+              </w:rPr>
+              <w:t>58.9</w:t>
+            </w:r>
+          </w:p>
+        </w:tc>
+        <w:tc>
+          <w:tcPr>
+            <w:tcW w:w="2644" w:type="dxa"/>
+          </w:tcPr>
+          <w:p>
+            <w:pPr>
+              <w:rPr>
+                <w:lang w:eastAsia="zh-CN" w:bidi="ar-SA"/>
+              </w:rPr>
+            </w:pPr>
+            <w:r>
+              <w:rPr>
+                <w:lang w:eastAsia="zh-CN" w:bidi="ar-SA"/>
+              </w:rPr>
+              <w:t>NU_SVC RBF NU=0.5</w:t>
+            </w:r>
+          </w:p>
+        </w:tc>
+      </w:tr>
+      <w:tr>
+        <w:trPr>
+          <w:trHeight w:val="460"/>
+        </w:trPr>
+        <w:tc>
+          <w:tcPr>
+            <w:tcW w:w="1860" w:type="dxa"/>
+          </w:tcPr>
+          <w:p>
+            <w:pPr>
+              <w:rPr>
+                <w:lang w:eastAsia="zh-CN" w:bidi="ar-SA"/>
+              </w:rPr>
+            </w:pPr>
+            <w:r>
+              <w:rPr>
+                <w:lang w:eastAsia="zh-CN" w:bidi="ar-SA"/>
+              </w:rPr>
+              <w:t>Complexity</w:t>
+            </w:r>
+          </w:p>
+        </w:tc>
+        <w:tc>
+          <w:tcPr>
+            <w:tcW w:w="1883" w:type="dxa"/>
+          </w:tcPr>
+          <w:p>
+            <w:pPr>
+              <w:jc w:val="center"/>
+              <w:rPr>
+                <w:lang w:eastAsia="zh-CN" w:bidi="ar-SA"/>
+              </w:rPr>
+            </w:pPr>
+            <w:r>
+              <w:rPr>
+                <w:lang w:eastAsia="zh-CN" w:bidi="ar-SA"/>
+              </w:rPr>
+              <w:t>65.3</w:t>
+            </w:r>
+          </w:p>
+        </w:tc>
+        <w:tc>
+          <w:tcPr>
+            <w:tcW w:w="1777" w:type="dxa"/>
+          </w:tcPr>
+          <w:p>
+            <w:pPr>
+              <w:jc w:val="center"/>
+              <w:rPr>
+                <w:lang w:eastAsia="zh-CN" w:bidi="ar-SA"/>
+              </w:rPr>
+            </w:pPr>
+            <w:r>
+              <w:rPr>
+                <w:lang w:eastAsia="zh-CN" w:bidi="ar-SA"/>
+              </w:rPr>
+              <w:t>60.0</w:t>
+            </w:r>
+          </w:p>
+        </w:tc>
+        <w:tc>
+          <w:tcPr>
+            <w:tcW w:w="1754" w:type="dxa"/>
+          </w:tcPr>
+          <w:p>
+            <w:pPr>
+              <w:jc w:val="center"/>
+              <w:rPr>
+                <w:lang w:eastAsia="zh-CN" w:bidi="ar-SA"/>
+              </w:rPr>
+            </w:pPr>
+            <w:r>
+              <w:rPr>
+                <w:lang w:eastAsia="zh-CN" w:bidi="ar-SA"/>
+              </w:rPr>
+              <w:t>62.5</w:t>
+            </w:r>
+          </w:p>
+        </w:tc>
+        <w:tc>
+          <w:tcPr>
+            <w:tcW w:w="2644" w:type="dxa"/>
+          </w:tcPr>
+          <w:p>
+            <w:pPr>
+              <w:rPr>
+                <w:lang w:eastAsia="zh-CN" w:bidi="ar-SA"/>
+              </w:rPr>
+            </w:pPr>
+            <w:r>
+              <w:rPr>
+                <w:lang w:eastAsia="zh-CN" w:bidi="ar-SA"/>
+              </w:rPr>
+              <w:t>NU_SVC RBF NU=0.6</w:t>
+            </w:r>
+          </w:p>
+        </w:tc>
+      </w:tr>
+      <w:tr>
+        <w:tc>
+          <w:tcPr>
+            <w:tcW w:w="1860" w:type="dxa"/>
+          </w:tcPr>
+          <w:p>
+            <w:pPr>
+              <w:rPr>
+                <w:lang w:eastAsia="zh-CN" w:bidi="ar-SA"/>
+              </w:rPr>
+            </w:pPr>
+            <w:r>
+              <w:rPr>
+                <w:lang w:eastAsia="zh-CN" w:bidi="ar-SA"/>
+              </w:rPr>
+              <w:t>Metadata+LDA +Complexity</w:t>
+            </w:r>
+          </w:p>
+        </w:tc>
+        <w:tc>
+          <w:tcPr>
+            <w:tcW w:w="1883" w:type="dxa"/>
+          </w:tcPr>
+          <w:p>
+            <w:pPr>
+              <w:jc w:val="center"/>
+              <w:rPr>
+                <w:lang w:eastAsia="zh-CN" w:bidi="ar-SA"/>
+              </w:rPr>
+            </w:pPr>
+            <w:r>
+              <w:rPr>
+                <w:lang w:eastAsia="zh-CN" w:bidi="ar-SA"/>
+              </w:rPr>
+              <w:t>42</w:t>
+            </w:r>
+            <w:r>
+              <w:rPr>
+                <w:lang w:eastAsia="zh-CN" w:bidi="ar-SA"/>
+              </w:rPr>
+              <w:t>.</w:t>
+            </w:r>
+            <w:r>
+              <w:rPr>
+                <w:lang w:eastAsia="zh-CN" w:bidi="ar-SA"/>
+              </w:rPr>
+              <w:t>7</w:t>
+            </w:r>
+          </w:p>
+        </w:tc>
+        <w:tc>
+          <w:tcPr>
+            <w:tcW w:w="1777" w:type="dxa"/>
+          </w:tcPr>
+          <w:p>
+            <w:pPr>
+              <w:jc w:val="center"/>
+              <w:rPr>
+                <w:lang w:eastAsia="zh-CN" w:bidi="ar-SA"/>
+              </w:rPr>
+            </w:pPr>
+            <w:r>
+              <w:rPr>
+                <w:lang w:eastAsia="zh-CN" w:bidi="ar-SA"/>
+              </w:rPr>
+              <w:t>41</w:t>
+            </w:r>
+            <w:r>
+              <w:rPr>
+                <w:lang w:eastAsia="zh-CN" w:bidi="ar-SA"/>
+              </w:rPr>
+              <w:t>.</w:t>
+            </w:r>
+            <w:r>
+              <w:rPr>
+                <w:lang w:eastAsia="zh-CN" w:bidi="ar-SA"/>
+              </w:rPr>
+              <w:t>4</w:t>
+            </w:r>
+          </w:p>
+        </w:tc>
+        <w:tc>
+          <w:tcPr>
+            <w:tcW w:w="1754" w:type="dxa"/>
+          </w:tcPr>
+          <w:p>
+            <w:pPr>
+              <w:jc w:val="center"/>
+              <w:rPr>
+                <w:lang w:eastAsia="zh-CN" w:bidi="ar-SA"/>
+              </w:rPr>
+            </w:pPr>
+            <w:r>
+              <w:rPr>
+                <w:lang w:eastAsia="zh-CN" w:bidi="ar-SA"/>
+              </w:rPr>
+              <w:t>42.1</w:t>
+            </w:r>
+            <w:bookmarkStart w:id="0" w:name="_GoBack"/>
+            <w:bookmarkEnd w:id="0"/>
+          </w:p>
+        </w:tc>
+        <w:tc>
+          <w:tcPr>
+            <w:tcW w:w="2644" w:type="dxa"/>
+          </w:tcPr>
+          <w:p>
+            <w:pPr>
+              <w:rPr>
+                <w:lang w:eastAsia="zh-CN" w:bidi="ar-SA"/>
+              </w:rPr>
+            </w:pPr>
+            <w:r>
+              <w:rPr>
+                <w:lang w:eastAsia="zh-CN" w:bidi="ar-SA"/>
+              </w:rPr>
+              <w:t>NU_SVC RBF NU=0.</w:t>
+            </w:r>
+            <w:r>
+              <w:rPr>
+                <w:lang w:eastAsia="zh-CN" w:bidi="ar-SA"/>
+              </w:rPr>
+              <w:t>5</w:t>
+            </w:r>
+          </w:p>
+        </w:tc>
+      </w:tr>
+      <w:tr>
+        <w:tc>
+          <w:tcPr>
+            <w:tcW w:w="1860" w:type="dxa"/>
+          </w:tcPr>
+          <w:p>
+            <w:pPr>
+              <w:rPr>
+                <w:lang w:eastAsia="zh-CN" w:bidi="ar-SA"/>
+              </w:rPr>
+            </w:pPr>
+            <w:r>
+              <w:rPr>
+                <w:lang w:eastAsia="zh-CN" w:bidi="ar-SA"/>
+              </w:rPr>
+              <w:t>All features</w:t>
+            </w:r>
+          </w:p>
+        </w:tc>
+        <w:tc>
+          <w:tcPr>
+            <w:tcW w:w="1883" w:type="dxa"/>
+          </w:tcPr>
+          <w:p>
+            <w:pPr>
+              <w:jc w:val="center"/>
+              <w:rPr>
+                <w:lang w:eastAsia="zh-CN" w:bidi="ar-SA"/>
+              </w:rPr>
+            </w:pPr>
+            <w:r>
+              <w:rPr>
+                <w:lang w:eastAsia="zh-CN" w:bidi="ar-SA"/>
+              </w:rPr>
+              <w:t>60.5</w:t>
+            </w:r>
+          </w:p>
+        </w:tc>
+        <w:tc>
+          <w:tcPr>
+            <w:tcW w:w="1777" w:type="dxa"/>
+          </w:tcPr>
+          <w:p>
+            <w:pPr>
+              <w:jc w:val="center"/>
+              <w:rPr>
+                <w:lang w:eastAsia="zh-CN" w:bidi="ar-SA"/>
+              </w:rPr>
+            </w:pPr>
+            <w:r>
+              <w:rPr>
+                <w:lang w:eastAsia="zh-CN" w:bidi="ar-SA"/>
+              </w:rPr>
+              <w:t>49.5</w:t>
+            </w:r>
+          </w:p>
+        </w:tc>
+        <w:tc>
+          <w:tcPr>
+            <w:tcW w:w="1754" w:type="dxa"/>
+          </w:tcPr>
+          <w:p>
+            <w:pPr>
+              <w:jc w:val="center"/>
+              <w:rPr>
+                <w:lang w:eastAsia="zh-CN" w:bidi="ar-SA"/>
+              </w:rPr>
+            </w:pPr>
+            <w:r>
+              <w:rPr>
+                <w:lang w:eastAsia="zh-CN" w:bidi="ar-SA"/>
+              </w:rPr>
+              <w:t>54.4</w:t>
+            </w:r>
+          </w:p>
+        </w:tc>
+        <w:tc>
+          <w:tcPr>
+            <w:tcW w:w="2644" w:type="dxa"/>
+          </w:tcPr>
+          <w:p>
+            <w:pPr>
+              <w:rPr>
+                <w:lang w:eastAsia="zh-CN" w:bidi="ar-SA"/>
+              </w:rPr>
+            </w:pPr>
+            <w:r>
+              <w:rPr>
+                <w:lang w:eastAsia="zh-CN" w:bidi="ar-SA"/>
+              </w:rPr>
+              <w:t>NU_SVC RBF NU=0.</w:t>
+            </w:r>
+            <w:r>
+              <w:rPr>
+                <w:lang w:eastAsia="zh-CN" w:bidi="ar-SA"/>
+              </w:rPr>
+              <w:t>5</w:t>
+            </w:r>
+          </w:p>
+        </w:tc>
+      </w:tr>
+      <w:tr>
+        <w:tc>
+          <w:tcPr>
+            <w:tcW w:w="1860" w:type="dxa"/>
+            <w:shd w:val="clear" w:color="auto" w:fill="D9D9D9" w:themeFill="background1" w:themeFillShade="D9"/>
+          </w:tcPr>
+          <w:p>
+            <w:pPr>
+              <w:rPr>
+                <w:lang w:eastAsia="zh-CN" w:bidi="ar-SA"/>
+              </w:rPr>
+            </w:pPr>
+            <w:r>
+              <w:rPr>
+                <w:lang w:eastAsia="zh-CN" w:bidi="ar-SA"/>
+              </w:rPr>
+              <w:t>All Positive</w:t>
+            </w:r>
+          </w:p>
+        </w:tc>
+        <w:tc>
+          <w:tcPr>
+            <w:tcW w:w="1883" w:type="dxa"/>
+            <w:shd w:val="clear" w:color="auto" w:fill="D9D9D9" w:themeFill="background1" w:themeFillShade="D9"/>
+          </w:tcPr>
+          <w:p>
+            <w:pPr>
+              <w:jc w:val="center"/>
+              <w:rPr>
+                <w:lang w:eastAsia="zh-CN" w:bidi="ar-SA"/>
+              </w:rPr>
+            </w:pPr>
+            <w:r>
+              <w:rPr>
+                <w:lang w:eastAsia="zh-CN" w:bidi="ar-SA"/>
+              </w:rPr>
+              <w:t>35.6</w:t>
+            </w:r>
+          </w:p>
+        </w:tc>
+        <w:tc>
+          <w:tcPr>
+            <w:tcW w:w="1777" w:type="dxa"/>
+            <w:shd w:val="clear" w:color="auto" w:fill="D9D9D9" w:themeFill="background1" w:themeFillShade="D9"/>
+          </w:tcPr>
+          <w:p>
+            <w:pPr>
+              <w:jc w:val="center"/>
+              <w:rPr>
+                <w:lang w:eastAsia="zh-CN" w:bidi="ar-SA"/>
+              </w:rPr>
+            </w:pPr>
+            <w:r>
+              <w:rPr>
+                <w:lang w:eastAsia="zh-CN" w:bidi="ar-SA"/>
+              </w:rPr>
+              <w:t>100.0</w:t>
+            </w:r>
+          </w:p>
+        </w:tc>
+        <w:tc>
+          <w:tcPr>
+            <w:tcW w:w="1754" w:type="dxa"/>
+            <w:shd w:val="clear" w:color="auto" w:fill="D9D9D9" w:themeFill="background1" w:themeFillShade="D9"/>
+          </w:tcPr>
+          <w:p>
+            <w:pPr>
+              <w:jc w:val="center"/>
+              <w:rPr>
+                <w:lang w:eastAsia="zh-CN" w:bidi="ar-SA"/>
+              </w:rPr>
+            </w:pPr>
+            <w:r>
+              <w:rPr>
+                <w:lang w:eastAsia="zh-CN" w:bidi="ar-SA"/>
+              </w:rPr>
+              <w:t>52.5</w:t>
+            </w:r>
+          </w:p>
+        </w:tc>
+        <w:tc>
+          <w:tcPr>
+            <w:tcW w:w="2644" w:type="dxa"/>
+            <w:shd w:val="clear" w:color="auto" w:fill="D9D9D9" w:themeFill="background1" w:themeFillShade="D9"/>
+          </w:tcPr>
+          <w:p>
+            <w:pPr>
+              <w:rPr>
+                <w:lang w:eastAsia="zh-CN" w:bidi="ar-SA"/>
+              </w:rPr>
+            </w:pPr>
+          </w:p>
+        </w:tc>
+      </w:tr>
+    </w:tbl>
+    <w:p/>
     <w:p/>
     <w:sectPr>
       <w:pgSz w:w="12240" w:h="15840"/>
@@ -2856,7 +5588,7 @@
 </file>
 
 <file path=customXml/itemProps1.xml><?xml version="1.0" encoding="utf-8"?>
-<ds:datastoreItem xmlns:ds="http://schemas.openxmlformats.org/officeDocument/2006/customXml" ds:itemID="{0B1DF014-52AD-3546-BBAA-F58965B67188}">
+<ds:datastoreItem xmlns:ds="http://schemas.openxmlformats.org/officeDocument/2006/customXml" ds:itemID="{F7A9A3A0-4BEA-B440-86BC-D46B5ABB639D}">
   <ds:schemaRefs>
     <ds:schemaRef ds:uri="http://schemas.openxmlformats.org/officeDocument/2006/bibliography"/>
   </ds:schemaRefs>

</xml_diff>